<commit_message>
added day 10 assignment 2
</commit_message>
<xml_diff>
--- a/Day-1-4/DAY 2 - Assignment 2.docx
+++ b/Day-1-4/DAY 2 - Assignment 2.docx
@@ -43,7 +43,18 @@
           <w:szCs w:val="32"/>
           <w:u w:val="single"/>
         </w:rPr>
-        <w:t xml:space="preserve"> - Assignment 1</w:t>
+        <w:t xml:space="preserve"> - Assignment </w:t>
+      </w:r>
+      <w:r>
+        <w:rPr>
+          <w:rFonts w:ascii="Times New Roman" w:hAnsi="Times New Roman" w:cs="Times New Roman"/>
+          <w:b/>
+          <w:bCs/>
+          <w:sz w:val="32"/>
+          <w:szCs w:val="32"/>
+          <w:u w:val="single"/>
+        </w:rPr>
+        <w:t>2</w:t>
       </w:r>
       <w:r>
         <w:rPr>
@@ -467,7 +478,25 @@
           <w:sz w:val="24"/>
           <w:szCs w:val="24"/>
         </w:rPr>
-        <w:t>Integration testing with Product Catalog, User Login, and Payment modules</w:t>
+        <w:t xml:space="preserve">Integration testing with Product </w:t>
+      </w:r>
+      <w:proofErr w:type="spellStart"/>
+      <w:r>
+        <w:rPr>
+          <w:rFonts w:ascii="Times New Roman" w:hAnsi="Times New Roman" w:cs="Times New Roman"/>
+          <w:sz w:val="24"/>
+          <w:szCs w:val="24"/>
+        </w:rPr>
+        <w:t>Catalog</w:t>
+      </w:r>
+      <w:proofErr w:type="spellEnd"/>
+      <w:r>
+        <w:rPr>
+          <w:rFonts w:ascii="Times New Roman" w:hAnsi="Times New Roman" w:cs="Times New Roman"/>
+          <w:sz w:val="24"/>
+          <w:szCs w:val="24"/>
+        </w:rPr>
+        <w:t>, User Login, and Payment modules</w:t>
       </w:r>
     </w:p>
     <w:p>
@@ -1433,7 +1462,25 @@
                 <w:sz w:val="24"/>
                 <w:szCs w:val="24"/>
               </w:rPr>
-              <w:t>Verify cart works with product catalog, pricing, payment, inventory</w:t>
+              <w:t xml:space="preserve">Verify cart works with product </w:t>
+            </w:r>
+            <w:proofErr w:type="spellStart"/>
+            <w:r>
+              <w:rPr>
+                <w:rFonts w:ascii="Times New Roman" w:hAnsi="Times New Roman" w:cs="Times New Roman"/>
+                <w:sz w:val="24"/>
+                <w:szCs w:val="24"/>
+              </w:rPr>
+              <w:t>catalog</w:t>
+            </w:r>
+            <w:proofErr w:type="spellEnd"/>
+            <w:r>
+              <w:rPr>
+                <w:rFonts w:ascii="Times New Roman" w:hAnsi="Times New Roman" w:cs="Times New Roman"/>
+                <w:sz w:val="24"/>
+                <w:szCs w:val="24"/>
+              </w:rPr>
+              <w:t>, pricing, payment, inventory</w:t>
             </w:r>
           </w:p>
         </w:tc>

</xml_diff>